<commit_message>
add comparison between turnaround time of argorithms
</commit_message>
<xml_diff>
--- a/Algorithm Documentation.docx
+++ b/Algorithm Documentation.docx
@@ -94,6 +94,47 @@
           <w:iCs/>
         </w:rPr>
       </w:pPr>
+      <w:r>
+        <w:rPr>
+          <w:i/>
+          <w:iCs/>
+        </w:rPr>
+        <w:t xml:space="preserve"># </w:t>
+      </w:r>
+      <w:proofErr w:type="spellStart"/>
+      <w:r>
+        <w:rPr>
+          <w:i/>
+          <w:iCs/>
+        </w:rPr>
+        <w:t>Github</w:t>
+      </w:r>
+      <w:proofErr w:type="spellEnd"/>
+      <w:r>
+        <w:rPr>
+          <w:i/>
+          <w:iCs/>
+        </w:rPr>
+        <w:t xml:space="preserve"> repository: </w:t>
+      </w:r>
+      <w:hyperlink r:id="rId5" w:history="1">
+        <w:r>
+          <w:rPr>
+            <w:rStyle w:val="Hyperlink"/>
+            <w:i/>
+            <w:iCs/>
+          </w:rPr>
+          <w:t>https://github.com/sotiey511/Low-cost-Scheduling-Algorithm</w:t>
+        </w:r>
+      </w:hyperlink>
+    </w:p>
+    <w:p>
+      <w:pPr>
+        <w:rPr>
+          <w:i/>
+          <w:iCs/>
+        </w:rPr>
+      </w:pPr>
     </w:p>
     <w:p>
       <w:pPr>
@@ -191,7 +232,7 @@
       <w:r>
         <w:t xml:space="preserve">Make sure you make downloaded the simulator source file from GitHub </w:t>
       </w:r>
-      <w:hyperlink r:id="rId5" w:history="1">
+      <w:hyperlink r:id="rId6" w:history="1">
         <w:r>
           <w:rPr>
             <w:rStyle w:val="Hyperlink"/>
@@ -259,7 +300,15 @@
         <w:pStyle w:val="ListParagraph"/>
       </w:pPr>
       <w:r>
-        <w:t>To install the libraries, open a terminal and enter the following command (you will be asked to enter your password): sudo apt-get install libxml2 libxml2-dev</w:t>
+        <w:t xml:space="preserve">To install the libraries, open a terminal and enter the following command (you will be asked to enter your password): </w:t>
+      </w:r>
+      <w:proofErr w:type="spellStart"/>
+      <w:r>
+        <w:t>sudo</w:t>
+      </w:r>
+      <w:proofErr w:type="spellEnd"/>
+      <w:r>
+        <w:t xml:space="preserve"> apt-get install libxml2 libxml2-dev</w:t>
       </w:r>
     </w:p>
     <w:p>
@@ -283,7 +332,15 @@
         </w:numPr>
       </w:pPr>
       <w:r>
-        <w:t>Un-tar the file (you may need to check tar is installed on the system.) tar -xvf ds-sim</w:t>
+        <w:t>Un-tar the file (you may need to check tar is installed on the system.) tar -</w:t>
+      </w:r>
+      <w:proofErr w:type="spellStart"/>
+      <w:r>
+        <w:t>xvf</w:t>
+      </w:r>
+      <w:proofErr w:type="spellEnd"/>
+      <w:r>
+        <w:t xml:space="preserve"> ds-sim</w:t>
       </w:r>
     </w:p>
     <w:p>
@@ -319,7 +376,31 @@
         </w:numPr>
       </w:pPr>
       <w:r>
-        <w:t>You will have two files ds-server.c and FirstFit.java. To make them executable: chmod +x ds-server javac CostFit.java</w:t>
+        <w:t>You will have two files ds-</w:t>
+      </w:r>
+      <w:proofErr w:type="spellStart"/>
+      <w:r>
+        <w:t>server.c</w:t>
+      </w:r>
+      <w:proofErr w:type="spellEnd"/>
+      <w:r>
+        <w:t xml:space="preserve"> and FirstFit.java. To make them executable: </w:t>
+      </w:r>
+      <w:proofErr w:type="spellStart"/>
+      <w:r>
+        <w:t>chmod</w:t>
+      </w:r>
+      <w:proofErr w:type="spellEnd"/>
+      <w:r>
+        <w:t xml:space="preserve"> +x ds-server </w:t>
+      </w:r>
+      <w:proofErr w:type="spellStart"/>
+      <w:r>
+        <w:t>javac</w:t>
+      </w:r>
+      <w:proofErr w:type="spellEnd"/>
+      <w:r>
+        <w:t xml:space="preserve"> CostFit.java</w:t>
       </w:r>
     </w:p>
     <w:p>
@@ -331,7 +412,15 @@
         </w:numPr>
       </w:pPr>
       <w:r>
-        <w:t>You have both ds-server and FirstFit files ready. To run the simulator, open two terminals</w:t>
+        <w:t xml:space="preserve">You have both ds-server and </w:t>
+      </w:r>
+      <w:proofErr w:type="spellStart"/>
+      <w:r>
+        <w:t>FirstFit</w:t>
+      </w:r>
+      <w:proofErr w:type="spellEnd"/>
+      <w:r>
+        <w:t xml:space="preserve"> files ready. To run the simulator, open two terminals</w:t>
       </w:r>
     </w:p>
     <w:p>
@@ -355,7 +444,23 @@
         </w:numPr>
       </w:pPr>
       <w:r>
-        <w:t>Then for the other terminal, run the FirstFit: java CostFit -a al</w:t>
+        <w:t xml:space="preserve">Then for the other terminal, run the </w:t>
+      </w:r>
+      <w:proofErr w:type="spellStart"/>
+      <w:r>
+        <w:t>FirstFit</w:t>
+      </w:r>
+      <w:proofErr w:type="spellEnd"/>
+      <w:r>
+        <w:t xml:space="preserve">: java </w:t>
+      </w:r>
+      <w:proofErr w:type="spellStart"/>
+      <w:r>
+        <w:t>CostFit</w:t>
+      </w:r>
+      <w:proofErr w:type="spellEnd"/>
+      <w:r>
+        <w:t xml:space="preserve"> -a al</w:t>
       </w:r>
     </w:p>
     <w:p/>
@@ -420,7 +525,11 @@
         <w:t xml:space="preserve">immediately </w:t>
       </w:r>
       <w:r>
-        <w:t>chosen to run the job. In case, no severs are in Idle or Active state, or in Idle or Active state but do not have enough available resources to run the job, then choose servers with minimum available time. The implementation shows very positive results since the number of used servers and total execution cost are reduced significantly (please review section 3.2 for more details)</w:t>
+        <w:t xml:space="preserve">chosen to run the job. In case, no severs are in Idle or Active state, or in Idle or Active state but do not have enough available resources to run the job, then choose servers with minimum available time. </w:t>
+      </w:r>
+      <w:r>
+        <w:lastRenderedPageBreak/>
+        <w:t>The implementation shows very positive results since the number of used servers and total execution cost are reduced significantly (please review section 3.2 for more details)</w:t>
       </w:r>
     </w:p>
     <w:p>
@@ -449,7 +558,6 @@
           <w:b/>
           <w:bCs/>
         </w:rPr>
-        <w:lastRenderedPageBreak/>
         <w:t>Pseudo code</w:t>
       </w:r>
     </w:p>
@@ -514,6 +622,7 @@
       <w:r>
         <w:t xml:space="preserve">Set </w:t>
       </w:r>
+      <w:proofErr w:type="spellStart"/>
       <w:r>
         <w:rPr>
           <w:i/>
@@ -521,8 +630,17 @@
         </w:rPr>
         <w:t>minAvail</w:t>
       </w:r>
-      <w:r>
-        <w:t xml:space="preserve"> to very large number (e.g: INT_MAX)</w:t>
+      <w:proofErr w:type="spellEnd"/>
+      <w:r>
+        <w:t xml:space="preserve"> to very large number (</w:t>
+      </w:r>
+      <w:proofErr w:type="spellStart"/>
+      <w:r>
+        <w:t>e.g</w:t>
+      </w:r>
+      <w:proofErr w:type="spellEnd"/>
+      <w:r>
+        <w:t>: INT_MAX)</w:t>
       </w:r>
     </w:p>
     <w:p>
@@ -857,13 +975,31 @@
       <w:r>
         <w:t>) and (</w:t>
       </w:r>
+      <w:proofErr w:type="spellStart"/>
       <w:r>
         <w:rPr>
           <w:i/>
           <w:iCs/>
         </w:rPr>
-        <w:t>serverAvail &lt; minAvail</w:t>
-      </w:r>
+        <w:t>serverAvail</w:t>
+      </w:r>
+      <w:proofErr w:type="spellEnd"/>
+      <w:r>
+        <w:rPr>
+          <w:i/>
+          <w:iCs/>
+        </w:rPr>
+        <w:t xml:space="preserve"> &lt; </w:t>
+      </w:r>
+      <w:proofErr w:type="spellStart"/>
+      <w:r>
+        <w:rPr>
+          <w:i/>
+          <w:iCs/>
+        </w:rPr>
+        <w:t>minAvail</w:t>
+      </w:r>
+      <w:proofErr w:type="spellEnd"/>
       <w:r>
         <w:t>) then</w:t>
       </w:r>
@@ -992,7 +1128,7 @@
         </w:rPr>
         <w:t xml:space="preserve">All sample configurations are available at </w:t>
       </w:r>
-      <w:hyperlink r:id="rId6" w:history="1">
+      <w:hyperlink r:id="rId7" w:history="1">
         <w:r>
           <w:rPr>
             <w:rStyle w:val="Hyperlink"/>
@@ -1733,6 +1869,727 @@
       <w:r>
         <w:t xml:space="preserve">It is easy to see from the comparison table above that the new algorithm always has the lowest execution costs no matter what the configuration is. </w:t>
       </w:r>
+    </w:p>
+    <w:p>
+      <w:pPr>
+        <w:pStyle w:val="ListParagraph"/>
+        <w:ind w:left="1080"/>
+      </w:pPr>
+    </w:p>
+    <w:p>
+      <w:pPr>
+        <w:pStyle w:val="ListParagraph"/>
+        <w:ind w:left="1080"/>
+      </w:pPr>
+      <w:r>
+        <w:t>However, despite the huge performance improvement in execution cost, as shown above, the turnaround time is getting huge. This means that it takes very long to process all job scheduling</w:t>
+      </w:r>
+    </w:p>
+    <w:p>
+      <w:pPr>
+        <w:pStyle w:val="ListParagraph"/>
+        <w:ind w:left="1080"/>
+      </w:pPr>
+    </w:p>
+    <w:tbl>
+      <w:tblPr>
+        <w:tblStyle w:val="TableGrid"/>
+        <w:tblW w:w="0" w:type="auto"/>
+        <w:tblInd w:w="1080" w:type="dxa"/>
+        <w:tblLook w:val="04A0" w:firstRow="1" w:lastRow="0" w:firstColumn="1" w:lastColumn="0" w:noHBand="0" w:noVBand="1"/>
+      </w:tblPr>
+      <w:tblGrid>
+        <w:gridCol w:w="1887"/>
+        <w:gridCol w:w="1932"/>
+        <w:gridCol w:w="1851"/>
+        <w:gridCol w:w="1851"/>
+        <w:gridCol w:w="1878"/>
+      </w:tblGrid>
+      <w:tr>
+        <w:tc>
+          <w:tcPr>
+            <w:tcW w:w="1887" w:type="dxa"/>
+          </w:tcPr>
+          <w:p>
+            <w:pPr>
+              <w:pStyle w:val="ListParagraph"/>
+              <w:ind w:left="0"/>
+              <w:rPr>
+                <w:b/>
+                <w:bCs/>
+              </w:rPr>
+            </w:pPr>
+            <w:r>
+              <w:rPr>
+                <w:b/>
+                <w:bCs/>
+              </w:rPr>
+              <w:t>Turnaround time</w:t>
+            </w:r>
+          </w:p>
+        </w:tc>
+        <w:tc>
+          <w:tcPr>
+            <w:tcW w:w="1932" w:type="dxa"/>
+          </w:tcPr>
+          <w:p>
+            <w:pPr>
+              <w:pStyle w:val="ListParagraph"/>
+              <w:ind w:left="0"/>
+              <w:rPr>
+                <w:b/>
+                <w:bCs/>
+              </w:rPr>
+            </w:pPr>
+            <w:r>
+              <w:rPr>
+                <w:b/>
+                <w:bCs/>
+              </w:rPr>
+              <w:t>My algorithm</w:t>
+            </w:r>
+          </w:p>
+        </w:tc>
+        <w:tc>
+          <w:tcPr>
+            <w:tcW w:w="1851" w:type="dxa"/>
+          </w:tcPr>
+          <w:p>
+            <w:pPr>
+              <w:pStyle w:val="ListParagraph"/>
+              <w:ind w:left="0"/>
+              <w:rPr>
+                <w:b/>
+                <w:bCs/>
+              </w:rPr>
+            </w:pPr>
+            <w:r>
+              <w:rPr>
+                <w:b/>
+                <w:bCs/>
+              </w:rPr>
+              <w:t>First fit</w:t>
+            </w:r>
+          </w:p>
+        </w:tc>
+        <w:tc>
+          <w:tcPr>
+            <w:tcW w:w="1851" w:type="dxa"/>
+          </w:tcPr>
+          <w:p>
+            <w:pPr>
+              <w:pStyle w:val="ListParagraph"/>
+              <w:ind w:left="0"/>
+              <w:rPr>
+                <w:b/>
+                <w:bCs/>
+              </w:rPr>
+            </w:pPr>
+            <w:r>
+              <w:rPr>
+                <w:b/>
+                <w:bCs/>
+              </w:rPr>
+              <w:t>Best fit</w:t>
+            </w:r>
+          </w:p>
+        </w:tc>
+        <w:tc>
+          <w:tcPr>
+            <w:tcW w:w="1878" w:type="dxa"/>
+          </w:tcPr>
+          <w:p>
+            <w:pPr>
+              <w:pStyle w:val="ListParagraph"/>
+              <w:ind w:left="0"/>
+              <w:rPr>
+                <w:b/>
+                <w:bCs/>
+              </w:rPr>
+            </w:pPr>
+            <w:r>
+              <w:rPr>
+                <w:b/>
+                <w:bCs/>
+              </w:rPr>
+              <w:t>Worst fit</w:t>
+            </w:r>
+          </w:p>
+        </w:tc>
+      </w:tr>
+      <w:tr>
+        <w:tc>
+          <w:tcPr>
+            <w:tcW w:w="1887" w:type="dxa"/>
+          </w:tcPr>
+          <w:p>
+            <w:pPr>
+              <w:pStyle w:val="ListParagraph"/>
+              <w:ind w:left="0"/>
+              <w:rPr>
+                <w:b/>
+                <w:bCs/>
+              </w:rPr>
+            </w:pPr>
+            <w:r>
+              <w:rPr>
+                <w:b/>
+                <w:bCs/>
+              </w:rPr>
+              <w:t>Ds-config-1</w:t>
+            </w:r>
+          </w:p>
+        </w:tc>
+        <w:tc>
+          <w:tcPr>
+            <w:tcW w:w="1932" w:type="dxa"/>
+          </w:tcPr>
+          <w:p>
+            <w:pPr>
+              <w:pStyle w:val="ListParagraph"/>
+              <w:ind w:left="0"/>
+            </w:pPr>
+            <w:r>
+              <w:t>14297</w:t>
+            </w:r>
+          </w:p>
+        </w:tc>
+        <w:tc>
+          <w:tcPr>
+            <w:tcW w:w="1851" w:type="dxa"/>
+          </w:tcPr>
+          <w:p>
+            <w:pPr>
+              <w:pStyle w:val="ListParagraph"/>
+              <w:ind w:left="0"/>
+            </w:pPr>
+            <w:r>
+              <w:t>10245</w:t>
+            </w:r>
+          </w:p>
+        </w:tc>
+        <w:tc>
+          <w:tcPr>
+            <w:tcW w:w="1851" w:type="dxa"/>
+          </w:tcPr>
+          <w:p>
+            <w:pPr>
+              <w:pStyle w:val="ListParagraph"/>
+              <w:ind w:left="0"/>
+            </w:pPr>
+            <w:r>
+              <w:t>10245</w:t>
+            </w:r>
+          </w:p>
+        </w:tc>
+        <w:tc>
+          <w:tcPr>
+            <w:tcW w:w="1878" w:type="dxa"/>
+          </w:tcPr>
+          <w:p>
+            <w:pPr>
+              <w:pStyle w:val="ListParagraph"/>
+              <w:ind w:left="0"/>
+            </w:pPr>
+            <w:r>
+              <w:t>21180</w:t>
+            </w:r>
+          </w:p>
+        </w:tc>
+      </w:tr>
+      <w:tr>
+        <w:tc>
+          <w:tcPr>
+            <w:tcW w:w="1887" w:type="dxa"/>
+          </w:tcPr>
+          <w:p>
+            <w:pPr>
+              <w:pStyle w:val="ListParagraph"/>
+              <w:ind w:left="0"/>
+              <w:rPr>
+                <w:b/>
+                <w:bCs/>
+              </w:rPr>
+            </w:pPr>
+            <w:r>
+              <w:rPr>
+                <w:b/>
+                <w:bCs/>
+              </w:rPr>
+              <w:t>Ds-config-2</w:t>
+            </w:r>
+          </w:p>
+        </w:tc>
+        <w:tc>
+          <w:tcPr>
+            <w:tcW w:w="1932" w:type="dxa"/>
+          </w:tcPr>
+          <w:p>
+            <w:pPr>
+              <w:pStyle w:val="ListParagraph"/>
+              <w:ind w:left="0"/>
+            </w:pPr>
+            <w:r>
+              <w:t>35121</w:t>
+            </w:r>
+            <w:r>
+              <w:t>81</w:t>
+            </w:r>
+          </w:p>
+        </w:tc>
+        <w:tc>
+          <w:tcPr>
+            <w:tcW w:w="1851" w:type="dxa"/>
+          </w:tcPr>
+          <w:p>
+            <w:pPr>
+              <w:pStyle w:val="ListParagraph"/>
+              <w:ind w:left="0"/>
+            </w:pPr>
+            <w:r>
+              <w:t>1642392</w:t>
+            </w:r>
+          </w:p>
+        </w:tc>
+        <w:tc>
+          <w:tcPr>
+            <w:tcW w:w="1851" w:type="dxa"/>
+          </w:tcPr>
+          <w:p>
+            <w:pPr>
+              <w:pStyle w:val="ListParagraph"/>
+              <w:ind w:left="0"/>
+            </w:pPr>
+            <w:r>
+              <w:t>1715644</w:t>
+            </w:r>
+          </w:p>
+        </w:tc>
+        <w:tc>
+          <w:tcPr>
+            <w:tcW w:w="1878" w:type="dxa"/>
+          </w:tcPr>
+          <w:p>
+            <w:pPr>
+              <w:pStyle w:val="ListParagraph"/>
+              <w:ind w:left="0"/>
+            </w:pPr>
+            <w:r>
+              <w:t>2568687</w:t>
+            </w:r>
+          </w:p>
+        </w:tc>
+      </w:tr>
+      <w:tr>
+        <w:tc>
+          <w:tcPr>
+            <w:tcW w:w="1887" w:type="dxa"/>
+          </w:tcPr>
+          <w:p>
+            <w:pPr>
+              <w:pStyle w:val="ListParagraph"/>
+              <w:ind w:left="0"/>
+              <w:rPr>
+                <w:b/>
+                <w:bCs/>
+              </w:rPr>
+            </w:pPr>
+            <w:r>
+              <w:rPr>
+                <w:b/>
+                <w:bCs/>
+              </w:rPr>
+              <w:t>Ds-config-3</w:t>
+            </w:r>
+          </w:p>
+        </w:tc>
+        <w:tc>
+          <w:tcPr>
+            <w:tcW w:w="1932" w:type="dxa"/>
+          </w:tcPr>
+          <w:p>
+            <w:pPr>
+              <w:pStyle w:val="ListParagraph"/>
+              <w:ind w:left="0"/>
+            </w:pPr>
+            <w:r>
+              <w:t>82512</w:t>
+            </w:r>
+            <w:r>
+              <w:t>70</w:t>
+            </w:r>
+          </w:p>
+        </w:tc>
+        <w:tc>
+          <w:tcPr>
+            <w:tcW w:w="1851" w:type="dxa"/>
+          </w:tcPr>
+          <w:p>
+            <w:pPr>
+              <w:pStyle w:val="ListParagraph"/>
+              <w:ind w:left="0"/>
+            </w:pPr>
+            <w:r>
+              <w:t>8642647</w:t>
+            </w:r>
+          </w:p>
+        </w:tc>
+        <w:tc>
+          <w:tcPr>
+            <w:tcW w:w="1851" w:type="dxa"/>
+          </w:tcPr>
+          <w:p>
+            <w:pPr>
+              <w:pStyle w:val="ListParagraph"/>
+              <w:ind w:left="0"/>
+            </w:pPr>
+            <w:r>
+              <w:t>8760321</w:t>
+            </w:r>
+          </w:p>
+        </w:tc>
+        <w:tc>
+          <w:tcPr>
+            <w:tcW w:w="1878" w:type="dxa"/>
+          </w:tcPr>
+          <w:p>
+            <w:pPr>
+              <w:pStyle w:val="ListParagraph"/>
+              <w:ind w:left="0"/>
+            </w:pPr>
+            <w:r>
+              <w:t>11167544</w:t>
+            </w:r>
+          </w:p>
+        </w:tc>
+      </w:tr>
+      <w:tr>
+        <w:tc>
+          <w:tcPr>
+            <w:tcW w:w="1887" w:type="dxa"/>
+          </w:tcPr>
+          <w:p>
+            <w:pPr>
+              <w:pStyle w:val="ListParagraph"/>
+              <w:ind w:left="0"/>
+              <w:rPr>
+                <w:b/>
+                <w:bCs/>
+              </w:rPr>
+            </w:pPr>
+            <w:r>
+              <w:rPr>
+                <w:b/>
+                <w:bCs/>
+              </w:rPr>
+              <w:t>Ds-config-4</w:t>
+            </w:r>
+          </w:p>
+        </w:tc>
+        <w:tc>
+          <w:tcPr>
+            <w:tcW w:w="1932" w:type="dxa"/>
+          </w:tcPr>
+          <w:p>
+            <w:pPr>
+              <w:pStyle w:val="ListParagraph"/>
+              <w:ind w:left="0"/>
+            </w:pPr>
+            <w:r>
+              <w:t>110364</w:t>
+            </w:r>
+          </w:p>
+        </w:tc>
+        <w:tc>
+          <w:tcPr>
+            <w:tcW w:w="1851" w:type="dxa"/>
+          </w:tcPr>
+          <w:p>
+            <w:pPr>
+              <w:pStyle w:val="ListParagraph"/>
+              <w:ind w:left="0"/>
+            </w:pPr>
+            <w:r>
+              <w:t>15</w:t>
+            </w:r>
+          </w:p>
+        </w:tc>
+        <w:tc>
+          <w:tcPr>
+            <w:tcW w:w="1851" w:type="dxa"/>
+          </w:tcPr>
+          <w:p>
+            <w:pPr>
+              <w:pStyle w:val="ListParagraph"/>
+              <w:ind w:left="0"/>
+            </w:pPr>
+            <w:r>
+              <w:t>15</w:t>
+            </w:r>
+          </w:p>
+        </w:tc>
+        <w:tc>
+          <w:tcPr>
+            <w:tcW w:w="1878" w:type="dxa"/>
+          </w:tcPr>
+          <w:p>
+            <w:pPr>
+              <w:pStyle w:val="ListParagraph"/>
+              <w:ind w:left="0"/>
+            </w:pPr>
+            <w:r>
+              <w:t>15</w:t>
+            </w:r>
+          </w:p>
+        </w:tc>
+      </w:tr>
+      <w:tr>
+        <w:tc>
+          <w:tcPr>
+            <w:tcW w:w="1887" w:type="dxa"/>
+          </w:tcPr>
+          <w:p>
+            <w:pPr>
+              <w:pStyle w:val="ListParagraph"/>
+              <w:ind w:left="0"/>
+              <w:rPr>
+                <w:b/>
+                <w:bCs/>
+              </w:rPr>
+            </w:pPr>
+            <w:r>
+              <w:rPr>
+                <w:b/>
+                <w:bCs/>
+              </w:rPr>
+              <w:t>Ds-config-5</w:t>
+            </w:r>
+          </w:p>
+        </w:tc>
+        <w:tc>
+          <w:tcPr>
+            <w:tcW w:w="1932" w:type="dxa"/>
+          </w:tcPr>
+          <w:p>
+            <w:pPr>
+              <w:pStyle w:val="ListParagraph"/>
+              <w:ind w:left="0"/>
+            </w:pPr>
+            <w:r>
+              <w:t>66689</w:t>
+            </w:r>
+          </w:p>
+        </w:tc>
+        <w:tc>
+          <w:tcPr>
+            <w:tcW w:w="1851" w:type="dxa"/>
+          </w:tcPr>
+          <w:p>
+            <w:pPr>
+              <w:pStyle w:val="ListParagraph"/>
+              <w:ind w:left="0"/>
+            </w:pPr>
+            <w:r>
+              <w:t>5714</w:t>
+            </w:r>
+          </w:p>
+        </w:tc>
+        <w:tc>
+          <w:tcPr>
+            <w:tcW w:w="1851" w:type="dxa"/>
+          </w:tcPr>
+          <w:p>
+            <w:pPr>
+              <w:pStyle w:val="ListParagraph"/>
+              <w:ind w:left="0"/>
+            </w:pPr>
+            <w:r>
+              <w:t>6162</w:t>
+            </w:r>
+          </w:p>
+        </w:tc>
+        <w:tc>
+          <w:tcPr>
+            <w:tcW w:w="1878" w:type="dxa"/>
+          </w:tcPr>
+          <w:p>
+            <w:pPr>
+              <w:pStyle w:val="ListParagraph"/>
+              <w:ind w:left="0"/>
+            </w:pPr>
+            <w:r>
+              <w:t>6683</w:t>
+            </w:r>
+          </w:p>
+        </w:tc>
+      </w:tr>
+      <w:tr>
+        <w:tc>
+          <w:tcPr>
+            <w:tcW w:w="1887" w:type="dxa"/>
+          </w:tcPr>
+          <w:p>
+            <w:pPr>
+              <w:pStyle w:val="ListParagraph"/>
+              <w:ind w:left="0"/>
+              <w:rPr>
+                <w:b/>
+                <w:bCs/>
+              </w:rPr>
+            </w:pPr>
+            <w:r>
+              <w:rPr>
+                <w:b/>
+                <w:bCs/>
+              </w:rPr>
+              <w:t>Ds-config-6</w:t>
+            </w:r>
+          </w:p>
+        </w:tc>
+        <w:tc>
+          <w:tcPr>
+            <w:tcW w:w="1932" w:type="dxa"/>
+          </w:tcPr>
+          <w:p>
+            <w:pPr>
+              <w:pStyle w:val="ListParagraph"/>
+              <w:ind w:left="0"/>
+            </w:pPr>
+            <w:r>
+              <w:t>206944</w:t>
+            </w:r>
+          </w:p>
+        </w:tc>
+        <w:tc>
+          <w:tcPr>
+            <w:tcW w:w="1851" w:type="dxa"/>
+          </w:tcPr>
+          <w:p>
+            <w:pPr>
+              <w:pStyle w:val="ListParagraph"/>
+              <w:ind w:left="0"/>
+            </w:pPr>
+            <w:r>
+              <w:t>10097</w:t>
+            </w:r>
+          </w:p>
+        </w:tc>
+        <w:tc>
+          <w:tcPr>
+            <w:tcW w:w="1851" w:type="dxa"/>
+          </w:tcPr>
+          <w:p>
+            <w:pPr>
+              <w:pStyle w:val="ListParagraph"/>
+              <w:ind w:left="0"/>
+            </w:pPr>
+            <w:r>
+              <w:t>10328</w:t>
+            </w:r>
+          </w:p>
+        </w:tc>
+        <w:tc>
+          <w:tcPr>
+            <w:tcW w:w="1878" w:type="dxa"/>
+          </w:tcPr>
+          <w:p>
+            <w:pPr>
+              <w:pStyle w:val="ListParagraph"/>
+              <w:ind w:left="0"/>
+            </w:pPr>
+            <w:r>
+              <w:t>16863</w:t>
+            </w:r>
+          </w:p>
+        </w:tc>
+      </w:tr>
+      <w:tr>
+        <w:tc>
+          <w:tcPr>
+            <w:tcW w:w="1887" w:type="dxa"/>
+          </w:tcPr>
+          <w:p>
+            <w:pPr>
+              <w:pStyle w:val="ListParagraph"/>
+              <w:ind w:left="0"/>
+              <w:rPr>
+                <w:b/>
+                <w:bCs/>
+              </w:rPr>
+            </w:pPr>
+            <w:r>
+              <w:rPr>
+                <w:b/>
+                <w:bCs/>
+              </w:rPr>
+              <w:lastRenderedPageBreak/>
+              <w:t>Ds-config-7</w:t>
+            </w:r>
+          </w:p>
+        </w:tc>
+        <w:tc>
+          <w:tcPr>
+            <w:tcW w:w="1932" w:type="dxa"/>
+          </w:tcPr>
+          <w:p>
+            <w:pPr>
+              <w:pStyle w:val="ListParagraph"/>
+              <w:ind w:left="0"/>
+            </w:pPr>
+            <w:r>
+              <w:t>295835</w:t>
+            </w:r>
+          </w:p>
+        </w:tc>
+        <w:tc>
+          <w:tcPr>
+            <w:tcW w:w="1851" w:type="dxa"/>
+          </w:tcPr>
+          <w:p>
+            <w:pPr>
+              <w:pStyle w:val="ListParagraph"/>
+              <w:ind w:left="0"/>
+            </w:pPr>
+            <w:r>
+              <w:t>8206</w:t>
+            </w:r>
+          </w:p>
+        </w:tc>
+        <w:tc>
+          <w:tcPr>
+            <w:tcW w:w="1851" w:type="dxa"/>
+          </w:tcPr>
+          <w:p>
+            <w:pPr>
+              <w:pStyle w:val="ListParagraph"/>
+              <w:ind w:left="0"/>
+            </w:pPr>
+            <w:r>
+              <w:t>8512</w:t>
+            </w:r>
+          </w:p>
+        </w:tc>
+        <w:tc>
+          <w:tcPr>
+            <w:tcW w:w="1878" w:type="dxa"/>
+          </w:tcPr>
+          <w:p>
+            <w:pPr>
+              <w:pStyle w:val="ListParagraph"/>
+              <w:ind w:left="0"/>
+            </w:pPr>
+            <w:r>
+              <w:t>38294</w:t>
+            </w:r>
+          </w:p>
+        </w:tc>
+      </w:tr>
+    </w:tbl>
+    <w:p>
+      <w:pPr>
+        <w:pStyle w:val="ListParagraph"/>
+        <w:ind w:left="1080"/>
+      </w:pPr>
     </w:p>
     <w:p>
       <w:pPr>

</xml_diff>